<commit_message>
Update Meta Analysis Manuscript.docx
</commit_message>
<xml_diff>
--- a/Manuscript/Meta Analysis Manuscript.docx
+++ b/Manuscript/Meta Analysis Manuscript.docx
@@ -416,7 +416,21 @@
           <w:rFonts w:asciiTheme="minorHAnsi" w:hAnsiTheme="minorHAnsi" w:cstheme="minorHAnsi"/>
           <w:sz w:val="22"/>
         </w:rPr>
-        <w:t xml:space="preserve">) toward a conspecific (same sex and age) or mirror image. We searched Web of Science using the search terms “color” AND “aggression” OR “aggressive” (Figure 1). This yielded 751 papers as of September 2020. We, then, filtered by removing papers with human subjects (n = 197). These papers were then subject to increased scrutiny and we removed any papers that did not measure individual color and aggression (n = 324). This yielded 230 papers. From each paper, we collected the species name, color, what coloration pattern was measured (i.e. total body coloration or eye color), classification of color (melanic (eumelanin/pheomelanin), carotenoid, or </w:t>
+        <w:t xml:space="preserve">) toward a conspecific (same sex and age) or mirror image. We searched Web of Science using the search terms “color” AND “aggression” OR “aggressive” (Figure 1). This yielded 751 papers as of September 2020. We, then, filtered by removing papers with human subjects (n = 197). These papers were then subject to </w:t>
+      </w:r>
+      <w:r>
+        <w:rPr>
+          <w:rFonts w:asciiTheme="minorHAnsi" w:hAnsiTheme="minorHAnsi" w:cstheme="minorHAnsi"/>
+          <w:sz w:val="22"/>
+        </w:rPr>
+        <w:t>further examination</w:t>
+      </w:r>
+      <w:r>
+        <w:rPr>
+          <w:rFonts w:asciiTheme="minorHAnsi" w:hAnsiTheme="minorHAnsi" w:cstheme="minorHAnsi"/>
+          <w:sz w:val="22"/>
+        </w:rPr>
+        <w:t xml:space="preserve"> and we removed any papers that did not measure individual color and aggression (n = 324). This yielded 230 papers. From each paper, we collected the species name, color, what coloration pattern was measured (i.e. total body coloration or eye color), classification of color (melanic (eumelanin/pheomelanin), carotenoid, or </w:t>
       </w:r>
       <w:r>
         <w:rPr>
@@ -805,7 +819,49 @@
           <w:rFonts w:asciiTheme="minorHAnsi" w:hAnsiTheme="minorHAnsi" w:cstheme="minorHAnsi"/>
           <w:sz w:val="22"/>
         </w:rPr>
-        <w:t xml:space="preserve">. As a result, we cannot convert values outside the range of a correlation coefficient to Fisher Z and must truncate values to 0.99 or -0.99 respectively when the values being truncated are reasonably close to 1 and -1 </w:t>
+        <w:t>. As a result, we c</w:t>
+      </w:r>
+      <w:r>
+        <w:rPr>
+          <w:rFonts w:asciiTheme="minorHAnsi" w:hAnsiTheme="minorHAnsi" w:cstheme="minorHAnsi"/>
+          <w:sz w:val="22"/>
+        </w:rPr>
+        <w:t>ould not</w:t>
+      </w:r>
+      <w:r>
+        <w:rPr>
+          <w:rFonts w:asciiTheme="minorHAnsi" w:hAnsiTheme="minorHAnsi" w:cstheme="minorHAnsi"/>
+          <w:sz w:val="22"/>
+        </w:rPr>
+        <w:t xml:space="preserve"> convert values outside the range of a correlation coefficient to Fisher Z and </w:t>
+      </w:r>
+      <w:r>
+        <w:rPr>
+          <w:rFonts w:asciiTheme="minorHAnsi" w:hAnsiTheme="minorHAnsi" w:cstheme="minorHAnsi"/>
+          <w:sz w:val="22"/>
+        </w:rPr>
+        <w:t>truncated</w:t>
+      </w:r>
+      <w:r>
+        <w:rPr>
+          <w:rFonts w:asciiTheme="minorHAnsi" w:hAnsiTheme="minorHAnsi" w:cstheme="minorHAnsi"/>
+          <w:sz w:val="22"/>
+        </w:rPr>
+        <w:t xml:space="preserve"> values to 0.99 or -0.99 respectively when the values being truncated </w:t>
+      </w:r>
+      <w:r>
+        <w:rPr>
+          <w:rFonts w:asciiTheme="minorHAnsi" w:hAnsiTheme="minorHAnsi" w:cstheme="minorHAnsi"/>
+          <w:sz w:val="22"/>
+        </w:rPr>
+        <w:t>were</w:t>
+      </w:r>
+      <w:r>
+        <w:rPr>
+          <w:rFonts w:asciiTheme="minorHAnsi" w:hAnsiTheme="minorHAnsi" w:cstheme="minorHAnsi"/>
+          <w:sz w:val="22"/>
+        </w:rPr>
+        <w:t xml:space="preserve"> reasonably close to 1 and -1 </w:t>
       </w:r>
       <w:r>
         <w:rPr>
@@ -847,7 +903,35 @@
           <w:rFonts w:asciiTheme="minorHAnsi" w:hAnsiTheme="minorHAnsi" w:cstheme="minorHAnsi"/>
           <w:sz w:val="22"/>
         </w:rPr>
-        <w:t xml:space="preserve">. Our values were reasonably close to 1 and -1 and we were able to use the correction described in </w:t>
+        <w:t>. Our values were reasonably close to 1 and -1</w:t>
+      </w:r>
+      <w:r>
+        <w:rPr>
+          <w:rFonts w:asciiTheme="minorHAnsi" w:hAnsiTheme="minorHAnsi" w:cstheme="minorHAnsi"/>
+          <w:sz w:val="22"/>
+        </w:rPr>
+        <w:t>, therefore</w:t>
+      </w:r>
+      <w:r>
+        <w:rPr>
+          <w:rFonts w:asciiTheme="minorHAnsi" w:hAnsiTheme="minorHAnsi" w:cstheme="minorHAnsi"/>
+          <w:sz w:val="22"/>
+        </w:rPr>
+        <w:t xml:space="preserve"> we use</w:t>
+      </w:r>
+      <w:r>
+        <w:rPr>
+          <w:rFonts w:asciiTheme="minorHAnsi" w:hAnsiTheme="minorHAnsi" w:cstheme="minorHAnsi"/>
+          <w:sz w:val="22"/>
+        </w:rPr>
+        <w:t>d</w:t>
+      </w:r>
+      <w:r>
+        <w:rPr>
+          <w:rFonts w:asciiTheme="minorHAnsi" w:hAnsiTheme="minorHAnsi" w:cstheme="minorHAnsi"/>
+          <w:sz w:val="22"/>
+        </w:rPr>
+        <w:t xml:space="preserve"> the correction described in </w:t>
       </w:r>
       <w:r>
         <w:rPr>
@@ -861,7 +945,7 @@
           <w:rFonts w:asciiTheme="minorHAnsi" w:hAnsiTheme="minorHAnsi" w:cstheme="minorHAnsi"/>
           <w:sz w:val="22"/>
         </w:rPr>
-        <w:instrText xml:space="preserve"> ADDIN ZOTERO_ITEM CSL_CITATION {"citationID":"KxXfIadl","properties":{"formattedCitation":"(Pustejovsky, 2014)","plainCitation":"(Pustejovsky, 2014)","noteIndex":0},"citationItems":[{"id":1663,"uris":["http://zotero.org/users/4921077/items/S5DTAPBM"],"uri":["http://zotero.org/users/4921077/items/S5DTAPBM"],"itemData":{"id":1663,"type":"article-journal","abstract":"APA PsycNet FullTextHTML page","container-title":"Psychological Methods","DOI":"10.1037/a0033788","ISSN":"1939-1463","issue":"1","language":"en","note":"publisher: US: American Psychological Association","page":"92-112","source":"psycnet-apa-org.proxy.lib.fsu.edu","title":"Converting from d to r to z when the design uses extreme groups, dichotomization, or experimental control.","volume":"19","author":[{"family":"Pustejovsky","given":"James E."}],"issued":{"date-parts":[["2014"]]}}}],"schema":"https://github.com/citation-style-language/schema/raw/master/csl-citation.json"} </w:instrText>
+        <w:instrText xml:space="preserve"> ADDIN ZOTERO_ITEM CSL_CITATION {"citationID":"KxXfIadl","properties":{"formattedCitation":"(Pustejovsky, 2014)","plainCitation":"(Pustejovsky, 2014)","dontUpdate":true,"noteIndex":0},"citationItems":[{"id":1663,"uris":["http://zotero.org/users/4921077/items/S5DTAPBM"],"uri":["http://zotero.org/users/4921077/items/S5DTAPBM"],"itemData":{"id":1663,"type":"article-journal","abstract":"APA PsycNet FullTextHTML page","container-title":"Psychological Methods","DOI":"10.1037/a0033788","ISSN":"1939-1463","issue":"1","language":"en","note":"publisher: US: American Psychological Association","page":"92-112","source":"psycnet-apa-org.proxy.lib.fsu.edu","title":"Converting from d to r to z when the design uses extreme groups, dichotomization, or experimental control.","volume":"19","author":[{"family":"Pustejovsky","given":"James E."}],"issued":{"date-parts":[["2014"]]}}}],"schema":"https://github.com/citation-style-language/schema/raw/master/csl-citation.json"} </w:instrText>
       </w:r>
       <w:r>
         <w:rPr>
@@ -983,6 +1067,7 @@
         </w:rPr>
         <w:t xml:space="preserve">. We then rooted our tree with </w:t>
       </w:r>
+      <w:proofErr w:type="spellStart"/>
       <w:r>
         <w:rPr>
           <w:rFonts w:asciiTheme="minorHAnsi" w:hAnsiTheme="minorHAnsi" w:cstheme="minorHAnsi"/>
@@ -990,7 +1075,17 @@
           <w:iCs/>
           <w:sz w:val="22"/>
         </w:rPr>
-        <w:t>Phymactis clematis</w:t>
+        <w:t>Phymactis</w:t>
+      </w:r>
+      <w:proofErr w:type="spellEnd"/>
+      <w:r>
+        <w:rPr>
+          <w:rFonts w:asciiTheme="minorHAnsi" w:hAnsiTheme="minorHAnsi" w:cstheme="minorHAnsi"/>
+          <w:i/>
+          <w:iCs/>
+          <w:sz w:val="22"/>
+        </w:rPr>
+        <w:t xml:space="preserve"> clematis</w:t>
       </w:r>
       <w:r>
         <w:rPr>
@@ -1004,7 +1099,23 @@
           <w:rFonts w:asciiTheme="minorHAnsi" w:hAnsiTheme="minorHAnsi" w:cstheme="minorHAnsi"/>
           <w:sz w:val="22"/>
         </w:rPr>
-        <w:t xml:space="preserve">using the R package ape </w:t>
+        <w:t xml:space="preserve">using the R package </w:t>
+      </w:r>
+      <w:r>
+        <w:rPr>
+          <w:rFonts w:asciiTheme="minorHAnsi" w:hAnsiTheme="minorHAnsi" w:cstheme="minorHAnsi"/>
+          <w:i/>
+          <w:iCs/>
+          <w:sz w:val="22"/>
+        </w:rPr>
+        <w:t>ape</w:t>
+      </w:r>
+      <w:r>
+        <w:rPr>
+          <w:rFonts w:asciiTheme="minorHAnsi" w:hAnsiTheme="minorHAnsi" w:cstheme="minorHAnsi"/>
+          <w:sz w:val="22"/>
+        </w:rPr>
+        <w:t xml:space="preserve"> </w:t>
       </w:r>
       <w:r>
         <w:rPr>
@@ -1094,7 +1205,23 @@
           <w:rFonts w:asciiTheme="minorHAnsi" w:hAnsiTheme="minorHAnsi" w:cstheme="minorHAnsi"/>
           <w:sz w:val="22"/>
         </w:rPr>
-        <w:t xml:space="preserve">We used the R package MCMCglmm to analyze our data </w:t>
+        <w:t xml:space="preserve">We used the R package </w:t>
+      </w:r>
+      <w:r>
+        <w:rPr>
+          <w:rFonts w:asciiTheme="minorHAnsi" w:hAnsiTheme="minorHAnsi" w:cstheme="minorHAnsi"/>
+          <w:i/>
+          <w:iCs/>
+          <w:sz w:val="22"/>
+        </w:rPr>
+        <w:t>MCMCglmm</w:t>
+      </w:r>
+      <w:r>
+        <w:rPr>
+          <w:rFonts w:asciiTheme="minorHAnsi" w:hAnsiTheme="minorHAnsi" w:cstheme="minorHAnsi"/>
+          <w:sz w:val="22"/>
+        </w:rPr>
+        <w:t xml:space="preserve"> to analyze our data </w:t>
       </w:r>
       <w:r>
         <w:rPr>
@@ -1136,7 +1263,49 @@
           <w:rFonts w:asciiTheme="minorHAnsi" w:hAnsiTheme="minorHAnsi" w:cstheme="minorHAnsi"/>
           <w:sz w:val="22"/>
         </w:rPr>
-        <w:t xml:space="preserve">. We used a mixed effects model with the fixed effects classification of color, vertebrates or invertebrates, sex, and plasticity. We also included the species, study, and </w:t>
+        <w:t>. We used a mixed effects model with the</w:t>
+      </w:r>
+      <w:r>
+        <w:rPr>
+          <w:rFonts w:asciiTheme="minorHAnsi" w:hAnsiTheme="minorHAnsi" w:cstheme="minorHAnsi"/>
+          <w:sz w:val="22"/>
+        </w:rPr>
+        <w:t xml:space="preserve"> following</w:t>
+      </w:r>
+      <w:r>
+        <w:rPr>
+          <w:rFonts w:asciiTheme="minorHAnsi" w:hAnsiTheme="minorHAnsi" w:cstheme="minorHAnsi"/>
+          <w:sz w:val="22"/>
+        </w:rPr>
+        <w:t xml:space="preserve"> fixed effects</w:t>
+      </w:r>
+      <w:r>
+        <w:rPr>
+          <w:rFonts w:asciiTheme="minorHAnsi" w:hAnsiTheme="minorHAnsi" w:cstheme="minorHAnsi"/>
+          <w:sz w:val="22"/>
+        </w:rPr>
+        <w:t>:</w:t>
+      </w:r>
+      <w:r>
+        <w:rPr>
+          <w:rFonts w:asciiTheme="minorHAnsi" w:hAnsiTheme="minorHAnsi" w:cstheme="minorHAnsi"/>
+          <w:sz w:val="22"/>
+        </w:rPr>
+        <w:t xml:space="preserve"> classification of color, vertebrates or invertebrates, sex, and plasticity. </w:t>
+      </w:r>
+      <w:r>
+        <w:rPr>
+          <w:rFonts w:asciiTheme="minorHAnsi" w:hAnsiTheme="minorHAnsi" w:cstheme="minorHAnsi"/>
+          <w:sz w:val="22"/>
+        </w:rPr>
+        <w:t>For the random effects, we</w:t>
+      </w:r>
+      <w:r>
+        <w:rPr>
+          <w:rFonts w:asciiTheme="minorHAnsi" w:hAnsiTheme="minorHAnsi" w:cstheme="minorHAnsi"/>
+          <w:sz w:val="22"/>
+        </w:rPr>
+        <w:t xml:space="preserve"> included the species, study, and </w:t>
       </w:r>
       <w:r>
         <w:rPr>
@@ -1157,28 +1326,105 @@
           <w:rFonts w:asciiTheme="minorHAnsi" w:hAnsiTheme="minorHAnsi" w:cstheme="minorHAnsi"/>
           <w:sz w:val="22"/>
         </w:rPr>
-        <w:t xml:space="preserve">as a covariance-variance matrix on each of our effects </w:t>
-      </w:r>
-      <w:r>
-        <w:rPr>
-          <w:rFonts w:asciiTheme="minorHAnsi" w:hAnsiTheme="minorHAnsi" w:cstheme="minorHAnsi"/>
-          <w:sz w:val="22"/>
-        </w:rPr>
-        <w:t>as our random effects. The phylogenetic information was incorporated through a relatedness matrix through the pedigree option in our model.</w:t>
-      </w:r>
-      <w:r>
-        <w:rPr>
-          <w:rFonts w:asciiTheme="minorHAnsi" w:hAnsiTheme="minorHAnsi" w:cstheme="minorHAnsi"/>
-          <w:sz w:val="22"/>
-        </w:rPr>
-        <w:t xml:space="preserve"> To determine the importance each term in our model, we removed and then replaced each fixed and random effect</w:t>
-      </w:r>
-      <w:r>
-        <w:rPr>
-          <w:rFonts w:asciiTheme="minorHAnsi" w:hAnsiTheme="minorHAnsi" w:cstheme="minorHAnsi"/>
-          <w:sz w:val="22"/>
-        </w:rPr>
-        <w:t xml:space="preserve"> as well as interaction terms</w:t>
+        <w:t xml:space="preserve">as a covariance-variance matrix on each of our </w:t>
+      </w:r>
+      <w:r>
+        <w:rPr>
+          <w:rFonts w:asciiTheme="minorHAnsi" w:hAnsiTheme="minorHAnsi" w:cstheme="minorHAnsi"/>
+          <w:sz w:val="22"/>
+        </w:rPr>
+        <w:t xml:space="preserve">fixed </w:t>
+      </w:r>
+      <w:r>
+        <w:rPr>
+          <w:rFonts w:asciiTheme="minorHAnsi" w:hAnsiTheme="minorHAnsi" w:cstheme="minorHAnsi"/>
+          <w:sz w:val="22"/>
+        </w:rPr>
+        <w:t>effect</w:t>
+      </w:r>
+      <w:r>
+        <w:rPr>
+          <w:rFonts w:asciiTheme="minorHAnsi" w:hAnsiTheme="minorHAnsi" w:cstheme="minorHAnsi"/>
+          <w:sz w:val="22"/>
+        </w:rPr>
+        <w:t>s</w:t>
+      </w:r>
+      <w:r>
+        <w:rPr>
+          <w:rFonts w:asciiTheme="minorHAnsi" w:hAnsiTheme="minorHAnsi" w:cstheme="minorHAnsi"/>
+          <w:sz w:val="22"/>
+        </w:rPr>
+        <w:t xml:space="preserve">. The phylogenetic information was incorporated </w:t>
+      </w:r>
+      <w:r>
+        <w:rPr>
+          <w:rFonts w:asciiTheme="minorHAnsi" w:hAnsiTheme="minorHAnsi" w:cstheme="minorHAnsi"/>
+          <w:sz w:val="22"/>
+        </w:rPr>
+        <w:t>in</w:t>
+      </w:r>
+      <w:r>
+        <w:rPr>
+          <w:rFonts w:asciiTheme="minorHAnsi" w:hAnsiTheme="minorHAnsi" w:cstheme="minorHAnsi"/>
+          <w:sz w:val="22"/>
+        </w:rPr>
+        <w:t xml:space="preserve"> a relatedness matrix through the </w:t>
+      </w:r>
+      <w:r>
+        <w:rPr>
+          <w:rFonts w:asciiTheme="minorHAnsi" w:hAnsiTheme="minorHAnsi" w:cstheme="minorHAnsi"/>
+          <w:sz w:val="22"/>
+        </w:rPr>
+        <w:t>“</w:t>
+      </w:r>
+      <w:r>
+        <w:rPr>
+          <w:rFonts w:asciiTheme="minorHAnsi" w:hAnsiTheme="minorHAnsi" w:cstheme="minorHAnsi"/>
+          <w:sz w:val="22"/>
+        </w:rPr>
+        <w:t>pedigree</w:t>
+      </w:r>
+      <w:r>
+        <w:rPr>
+          <w:rFonts w:asciiTheme="minorHAnsi" w:hAnsiTheme="minorHAnsi" w:cstheme="minorHAnsi"/>
+          <w:sz w:val="22"/>
+        </w:rPr>
+        <w:t>”</w:t>
+      </w:r>
+      <w:r>
+        <w:rPr>
+          <w:rFonts w:asciiTheme="minorHAnsi" w:hAnsiTheme="minorHAnsi" w:cstheme="minorHAnsi"/>
+          <w:sz w:val="22"/>
+        </w:rPr>
+        <w:t xml:space="preserve"> option in our model.</w:t>
+      </w:r>
+      <w:r>
+        <w:rPr>
+          <w:rFonts w:asciiTheme="minorHAnsi" w:hAnsiTheme="minorHAnsi" w:cstheme="minorHAnsi"/>
+          <w:sz w:val="22"/>
+        </w:rPr>
+        <w:t xml:space="preserve"> To determine the importance </w:t>
+      </w:r>
+      <w:r>
+        <w:rPr>
+          <w:rFonts w:asciiTheme="minorHAnsi" w:hAnsiTheme="minorHAnsi" w:cstheme="minorHAnsi"/>
+          <w:sz w:val="22"/>
+        </w:rPr>
+        <w:t xml:space="preserve">of </w:t>
+      </w:r>
+      <w:r>
+        <w:rPr>
+          <w:rFonts w:asciiTheme="minorHAnsi" w:hAnsiTheme="minorHAnsi" w:cstheme="minorHAnsi"/>
+          <w:sz w:val="22"/>
+        </w:rPr>
+        <w:t xml:space="preserve">each term in our model, </w:t>
+      </w:r>
+      <w:r>
+        <w:rPr>
+          <w:rFonts w:asciiTheme="minorHAnsi" w:hAnsiTheme="minorHAnsi" w:cstheme="minorHAnsi"/>
+          <w:sz w:val="22"/>
+        </w:rPr>
+        <w:t>we used stepwise elimination and compared these models using the DIC value</w:t>
       </w:r>
       <w:r>
         <w:rPr>
@@ -1249,7 +1495,44 @@
           <w:rFonts w:asciiTheme="minorHAnsi" w:hAnsiTheme="minorHAnsi" w:cstheme="minorHAnsi"/>
           <w:sz w:val="22"/>
         </w:rPr>
-        <w:t xml:space="preserve"> We ran our model for 600,000 iterations and 400,000 steps were removed as our burnin. We chose this number of iterations because our model converged and produced biologically relevant values. To remove any autocorrelation of our model, we chose a thin of 100.</w:t>
+        <w:t xml:space="preserve"> We ran our model for 600,000 iterations and 400,000 steps were removed as our </w:t>
+      </w:r>
+      <w:proofErr w:type="spellStart"/>
+      <w:r>
+        <w:rPr>
+          <w:rFonts w:asciiTheme="minorHAnsi" w:hAnsiTheme="minorHAnsi" w:cstheme="minorHAnsi"/>
+          <w:sz w:val="22"/>
+        </w:rPr>
+        <w:t>burnin</w:t>
+      </w:r>
+      <w:proofErr w:type="spellEnd"/>
+      <w:r>
+        <w:rPr>
+          <w:rFonts w:asciiTheme="minorHAnsi" w:hAnsiTheme="minorHAnsi" w:cstheme="minorHAnsi"/>
+          <w:sz w:val="22"/>
+        </w:rPr>
+        <w:t>. We chose this number of iterations because our model converged and produced biologically relevant values</w:t>
+      </w:r>
+      <w:r>
+        <w:rPr>
+          <w:rFonts w:asciiTheme="minorHAnsi" w:hAnsiTheme="minorHAnsi" w:cstheme="minorHAnsi"/>
+          <w:sz w:val="22"/>
+        </w:rPr>
+        <w:t xml:space="preserve"> consistent with the </w:t>
+      </w:r>
+      <w:r>
+        <w:rPr>
+          <w:rFonts w:asciiTheme="minorHAnsi" w:hAnsiTheme="minorHAnsi" w:cstheme="minorHAnsi"/>
+          <w:sz w:val="22"/>
+        </w:rPr>
+        <w:t>Fisher Z distribution</w:t>
+      </w:r>
+      <w:r>
+        <w:rPr>
+          <w:rFonts w:asciiTheme="minorHAnsi" w:hAnsiTheme="minorHAnsi" w:cstheme="minorHAnsi"/>
+          <w:sz w:val="22"/>
+        </w:rPr>
+        <w:t>. To remove any autocorrelation of our model, we chose a thin of 100.</w:t>
       </w:r>
       <w:r>
         <w:rPr>
@@ -2718,6 +3001,41 @@
           <w:rFonts w:asciiTheme="minorHAnsi" w:hAnsiTheme="minorHAnsi" w:cstheme="minorHAnsi"/>
           <w:sz w:val="22"/>
         </w:rPr>
+        <w:lastRenderedPageBreak/>
+        <w:t xml:space="preserve">The heterogeneity values are reported as percentages, where values closer to 0 are considered low heterogeneity and values closer to 1 are considered high levels of heterogeneity. Heterogeneity due to species is the percentage of inconsistency across the studies due to species that were used, while heterogeneity due to study is the inconsistency across the studies </w:t>
+      </w:r>
+      <w:r>
+        <w:rPr>
+          <w:rFonts w:asciiTheme="minorHAnsi" w:hAnsiTheme="minorHAnsi" w:cstheme="minorHAnsi"/>
+          <w:sz w:val="22"/>
+        </w:rPr>
+        <w:t>excluding the species effects.</w:t>
+      </w:r>
+    </w:p>
+    <w:p>
+      <w:pPr>
+        <w:spacing w:line="480" w:lineRule="auto"/>
+        <w:contextualSpacing/>
+        <w:rPr>
+          <w:rFonts w:asciiTheme="minorHAnsi" w:hAnsiTheme="minorHAnsi" w:cstheme="minorHAnsi"/>
+          <w:sz w:val="22"/>
+        </w:rPr>
+      </w:pPr>
+    </w:p>
+    <w:p>
+      <w:pPr>
+        <w:spacing w:line="480" w:lineRule="auto"/>
+        <w:contextualSpacing/>
+        <w:rPr>
+          <w:rFonts w:asciiTheme="minorHAnsi" w:hAnsiTheme="minorHAnsi" w:cstheme="minorHAnsi"/>
+          <w:sz w:val="22"/>
+        </w:rPr>
+      </w:pPr>
+      <w:r>
+        <w:rPr>
+          <w:rFonts w:asciiTheme="minorHAnsi" w:hAnsiTheme="minorHAnsi" w:cstheme="minorHAnsi"/>
+          <w:sz w:val="22"/>
+        </w:rPr>
         <w:t>We also calculated the phylogenetic signal (</w:t>
       </w:r>
       <w:r>
@@ -2804,7 +3122,6 @@
           <w:rFonts w:asciiTheme="minorHAnsi" w:eastAsiaTheme="minorEastAsia" w:hAnsiTheme="minorHAnsi" w:cstheme="minorHAnsi"/>
           <w:sz w:val="22"/>
         </w:rPr>
-        <w:lastRenderedPageBreak/>
         <w:t xml:space="preserve">  </w:t>
       </w:r>
       <m:oMath>
@@ -3231,6 +3548,13 @@
           <w:rFonts w:asciiTheme="minorHAnsi" w:hAnsiTheme="minorHAnsi" w:cstheme="minorHAnsi"/>
           <w:sz w:val="22"/>
         </w:rPr>
+        <w:t xml:space="preserve">by suggesting a variable is significant when it is not truly significant </w:t>
+      </w:r>
+      <w:r>
+        <w:rPr>
+          <w:rFonts w:asciiTheme="minorHAnsi" w:hAnsiTheme="minorHAnsi" w:cstheme="minorHAnsi"/>
+          <w:sz w:val="22"/>
+        </w:rPr>
         <w:fldChar w:fldCharType="begin"/>
       </w:r>
       <w:r>
@@ -3252,7 +3576,23 @@
           <w:rFonts w:asciiTheme="minorHAnsi" w:hAnsiTheme="minorHAnsi" w:cstheme="minorHAnsi"/>
           <w:sz w:val="22"/>
         </w:rPr>
-        <w:t>(Gurevitch and Hedges, 1999; Rosenthal, 1979)</w:t>
+        <w:t>(</w:t>
+      </w:r>
+      <w:proofErr w:type="spellStart"/>
+      <w:r>
+        <w:rPr>
+          <w:rFonts w:asciiTheme="minorHAnsi" w:hAnsiTheme="minorHAnsi" w:cstheme="minorHAnsi"/>
+          <w:sz w:val="22"/>
+        </w:rPr>
+        <w:t>Gurevitch</w:t>
+      </w:r>
+      <w:proofErr w:type="spellEnd"/>
+      <w:r>
+        <w:rPr>
+          <w:rFonts w:asciiTheme="minorHAnsi" w:hAnsiTheme="minorHAnsi" w:cstheme="minorHAnsi"/>
+          <w:sz w:val="22"/>
+        </w:rPr>
+        <w:t xml:space="preserve"> and Hedges, 1999; Rosenthal, 1979)</w:t>
       </w:r>
       <w:r>
         <w:rPr>
@@ -3357,7 +3697,23 @@
           <w:rFonts w:asciiTheme="minorHAnsi" w:hAnsiTheme="minorHAnsi" w:cstheme="minorHAnsi"/>
           <w:sz w:val="22"/>
         </w:rPr>
-        <w:t xml:space="preserve">. We then corrected for publication bias using the “trim and fill” method using the R package meta </w:t>
+        <w:t xml:space="preserve">. We then corrected for publication bias using the “trim and fill” method using the R package </w:t>
+      </w:r>
+      <w:r>
+        <w:rPr>
+          <w:rFonts w:asciiTheme="minorHAnsi" w:hAnsiTheme="minorHAnsi" w:cstheme="minorHAnsi"/>
+          <w:i/>
+          <w:iCs/>
+          <w:sz w:val="22"/>
+        </w:rPr>
+        <w:t>meta</w:t>
+      </w:r>
+      <w:r>
+        <w:rPr>
+          <w:rFonts w:asciiTheme="minorHAnsi" w:hAnsiTheme="minorHAnsi" w:cstheme="minorHAnsi"/>
+          <w:sz w:val="22"/>
+        </w:rPr>
+        <w:t xml:space="preserve"> </w:t>
       </w:r>
       <w:r>
         <w:rPr>
@@ -3513,6 +3869,7 @@
           <w:rFonts w:asciiTheme="minorHAnsi" w:hAnsiTheme="minorHAnsi" w:cstheme="minorHAnsi"/>
           <w:sz w:val="22"/>
         </w:rPr>
+        <w:lastRenderedPageBreak/>
         <w:t xml:space="preserve">We calculated </w:t>
       </w:r>
       <w:r>
@@ -3793,15 +4150,7 @@
           <w:rFonts w:asciiTheme="minorHAnsi" w:hAnsiTheme="minorHAnsi" w:cstheme="minorHAnsi"/>
           <w:sz w:val="22"/>
         </w:rPr>
-        <w:t xml:space="preserve"> and papers </w:t>
-      </w:r>
-      <w:r>
-        <w:rPr>
-          <w:rFonts w:asciiTheme="minorHAnsi" w:hAnsiTheme="minorHAnsi" w:cstheme="minorHAnsi"/>
-          <w:sz w:val="22"/>
-        </w:rPr>
-        <w:lastRenderedPageBreak/>
-        <w:t>that assessed both sexes (mean = 0.</w:t>
+        <w:t xml:space="preserve"> and papers that assessed both sexes (mean = 0.</w:t>
       </w:r>
       <w:r>
         <w:rPr>
@@ -4109,7 +4458,7 @@
           <w:rFonts w:asciiTheme="minorHAnsi" w:eastAsiaTheme="minorEastAsia" w:hAnsiTheme="minorHAnsi" w:cstheme="minorHAnsi"/>
           <w:sz w:val="22"/>
         </w:rPr>
-        <w:t xml:space="preserve">, </w:t>
+        <w:t>)</w:t>
       </w:r>
       <w:r>
         <w:rPr>
@@ -4131,13 +4480,6 @@
           <w:sz w:val="22"/>
         </w:rPr>
         <w:fldChar w:fldCharType="separate"/>
-      </w:r>
-      <w:r>
-        <w:rPr>
-          <w:rFonts w:asciiTheme="minorHAnsi" w:hAnsiTheme="minorHAnsi" w:cstheme="minorHAnsi"/>
-          <w:sz w:val="22"/>
-        </w:rPr>
-        <w:t>Higgins et al., 2003)</w:t>
       </w:r>
       <w:r>
         <w:rPr>
@@ -4649,7 +4991,42 @@
           <w:rFonts w:asciiTheme="minorHAnsi" w:hAnsiTheme="minorHAnsi" w:cstheme="minorHAnsi"/>
           <w:sz w:val="22"/>
         </w:rPr>
-        <w:t xml:space="preserve">This indicates that our means and credible intervals may be inflated by the lack of reporting of non-significant results. We assessed the impact of the publication bias using the trim and fill method </w:t>
+        <w:t>This indicates that our means and credible intervals may be inflated by the lack of reporting of non-significant results. We assessed the impact of the publication bias using the trim and fill method</w:t>
+      </w:r>
+      <w:r>
+        <w:rPr>
+          <w:rFonts w:asciiTheme="minorHAnsi" w:hAnsiTheme="minorHAnsi" w:cstheme="minorHAnsi"/>
+          <w:sz w:val="22"/>
+        </w:rPr>
+        <w:t xml:space="preserve">, which added 18 data points to our original 149 </w:t>
+      </w:r>
+      <w:r>
+        <w:rPr>
+          <w:rFonts w:asciiTheme="minorHAnsi" w:hAnsiTheme="minorHAnsi" w:cstheme="minorHAnsi"/>
+          <w:sz w:val="22"/>
+        </w:rPr>
+        <w:t>studies and provided an adjustment of -0.06</w:t>
+      </w:r>
+      <w:r>
+        <w:rPr>
+          <w:rFonts w:asciiTheme="minorHAnsi" w:hAnsiTheme="minorHAnsi" w:cstheme="minorHAnsi"/>
+          <w:sz w:val="22"/>
+        </w:rPr>
+        <w:t>14</w:t>
+      </w:r>
+      <w:r>
+        <w:rPr>
+          <w:rFonts w:asciiTheme="minorHAnsi" w:hAnsiTheme="minorHAnsi" w:cstheme="minorHAnsi"/>
+          <w:sz w:val="22"/>
+        </w:rPr>
+        <w:t xml:space="preserve"> for our Fisher Z values</w:t>
+      </w:r>
+      <w:r>
+        <w:rPr>
+          <w:rFonts w:asciiTheme="minorHAnsi" w:hAnsiTheme="minorHAnsi" w:cstheme="minorHAnsi"/>
+          <w:sz w:val="22"/>
+        </w:rPr>
+        <w:t xml:space="preserve"> </w:t>
       </w:r>
       <w:r>
         <w:rPr>
@@ -4691,43 +5068,7 @@
           <w:rFonts w:asciiTheme="minorHAnsi" w:hAnsiTheme="minorHAnsi" w:cstheme="minorHAnsi"/>
           <w:sz w:val="22"/>
         </w:rPr>
-        <w:t xml:space="preserve">. This added </w:t>
-      </w:r>
-      <w:r>
-        <w:rPr>
-          <w:rFonts w:asciiTheme="minorHAnsi" w:hAnsiTheme="minorHAnsi" w:cstheme="minorHAnsi"/>
-          <w:sz w:val="22"/>
-        </w:rPr>
-        <w:t>18</w:t>
-      </w:r>
-      <w:r>
-        <w:rPr>
-          <w:rFonts w:asciiTheme="minorHAnsi" w:hAnsiTheme="minorHAnsi" w:cstheme="minorHAnsi"/>
-          <w:sz w:val="22"/>
-        </w:rPr>
-        <w:t xml:space="preserve"> data points to our original 149 studies and </w:t>
-      </w:r>
-      <w:r>
-        <w:rPr>
-          <w:rFonts w:asciiTheme="minorHAnsi" w:hAnsiTheme="minorHAnsi" w:cstheme="minorHAnsi"/>
-          <w:sz w:val="22"/>
-        </w:rPr>
-        <w:lastRenderedPageBreak/>
-        <w:t>provided an adjustment of -0.06</w:t>
-      </w:r>
-      <w:r>
-        <w:rPr>
-          <w:rFonts w:asciiTheme="minorHAnsi" w:hAnsiTheme="minorHAnsi" w:cstheme="minorHAnsi"/>
-          <w:sz w:val="22"/>
-        </w:rPr>
-        <w:t>14</w:t>
-      </w:r>
-      <w:r>
-        <w:rPr>
-          <w:rFonts w:asciiTheme="minorHAnsi" w:hAnsiTheme="minorHAnsi" w:cstheme="minorHAnsi"/>
-          <w:sz w:val="22"/>
-        </w:rPr>
-        <w:t xml:space="preserve"> for our Fisher Z values. This adjustment reduced the me</w:t>
+        <w:t>. This adjustment reduced the me</w:t>
       </w:r>
       <w:r>
         <w:rPr>
@@ -4748,14 +5089,14 @@
           <w:rFonts w:asciiTheme="minorHAnsi" w:hAnsiTheme="minorHAnsi" w:cstheme="minorHAnsi"/>
           <w:sz w:val="22"/>
         </w:rPr>
-        <w:t xml:space="preserve">95% credible intervals and led to traits that </w:t>
-      </w:r>
-      <w:r>
-        <w:rPr>
-          <w:rFonts w:asciiTheme="minorHAnsi" w:hAnsiTheme="minorHAnsi" w:cstheme="minorHAnsi"/>
-          <w:sz w:val="22"/>
-        </w:rPr>
-        <w:t>were invertebrates and plastic traits</w:t>
+        <w:t xml:space="preserve">95% credible intervals and led to </w:t>
+      </w:r>
+      <w:r>
+        <w:rPr>
+          <w:rFonts w:asciiTheme="minorHAnsi" w:hAnsiTheme="minorHAnsi" w:cstheme="minorHAnsi"/>
+          <w:sz w:val="22"/>
+        </w:rPr>
+        <w:t>invertebrates and plastic traits</w:t>
       </w:r>
       <w:r>
         <w:rPr>
@@ -4937,14 +5278,84 @@
           <w:bCs/>
           <w:sz w:val="22"/>
         </w:rPr>
-        <w:t xml:space="preserve">Figure 1: Flow diagram for the selection of studies for pigment and aggression meta-analysis. </w:t>
-      </w:r>
-      <w:r>
-        <w:rPr>
-          <w:rFonts w:asciiTheme="minorHAnsi" w:hAnsiTheme="minorHAnsi" w:cstheme="minorHAnsi"/>
-          <w:sz w:val="22"/>
-        </w:rPr>
-        <w:t>Solid arrows indicate papers that were kept and dashed arrows indicate papers that were removed.</w:t>
+        <w:t xml:space="preserve">Figure 1: Flow diagram </w:t>
+      </w:r>
+      <w:r>
+        <w:rPr>
+          <w:rFonts w:asciiTheme="minorHAnsi" w:hAnsiTheme="minorHAnsi" w:cstheme="minorHAnsi"/>
+          <w:b/>
+          <w:bCs/>
+          <w:sz w:val="22"/>
+        </w:rPr>
+        <w:t>of</w:t>
+      </w:r>
+      <w:r>
+        <w:rPr>
+          <w:rFonts w:asciiTheme="minorHAnsi" w:hAnsiTheme="minorHAnsi" w:cstheme="minorHAnsi"/>
+          <w:b/>
+          <w:bCs/>
+          <w:sz w:val="22"/>
+        </w:rPr>
+        <w:t xml:space="preserve"> the selection </w:t>
+      </w:r>
+      <w:r>
+        <w:rPr>
+          <w:rFonts w:asciiTheme="minorHAnsi" w:hAnsiTheme="minorHAnsi" w:cstheme="minorHAnsi"/>
+          <w:b/>
+          <w:bCs/>
+          <w:sz w:val="22"/>
+        </w:rPr>
+        <w:t>method used f</w:t>
+      </w:r>
+      <w:r>
+        <w:rPr>
+          <w:rFonts w:asciiTheme="minorHAnsi" w:hAnsiTheme="minorHAnsi" w:cstheme="minorHAnsi"/>
+          <w:b/>
+          <w:bCs/>
+          <w:sz w:val="22"/>
+        </w:rPr>
+        <w:t>or</w:t>
+      </w:r>
+      <w:r>
+        <w:rPr>
+          <w:rFonts w:asciiTheme="minorHAnsi" w:hAnsiTheme="minorHAnsi" w:cstheme="minorHAnsi"/>
+          <w:b/>
+          <w:bCs/>
+          <w:sz w:val="22"/>
+        </w:rPr>
+        <w:t xml:space="preserve"> the</w:t>
+      </w:r>
+      <w:r>
+        <w:rPr>
+          <w:rFonts w:asciiTheme="minorHAnsi" w:hAnsiTheme="minorHAnsi" w:cstheme="minorHAnsi"/>
+          <w:b/>
+          <w:bCs/>
+          <w:sz w:val="22"/>
+        </w:rPr>
+        <w:t xml:space="preserve"> pigment and aggression meta-analysis. </w:t>
+      </w:r>
+      <w:r>
+        <w:rPr>
+          <w:rFonts w:asciiTheme="minorHAnsi" w:hAnsiTheme="minorHAnsi" w:cstheme="minorHAnsi"/>
+          <w:sz w:val="22"/>
+        </w:rPr>
+        <w:t xml:space="preserve">Solid arrows indicate papers that were </w:t>
+      </w:r>
+      <w:proofErr w:type="gramStart"/>
+      <w:r>
+        <w:rPr>
+          <w:rFonts w:asciiTheme="minorHAnsi" w:hAnsiTheme="minorHAnsi" w:cstheme="minorHAnsi"/>
+          <w:sz w:val="22"/>
+        </w:rPr>
+        <w:t>kept</w:t>
+      </w:r>
+      <w:proofErr w:type="gramEnd"/>
+      <w:r>
+        <w:rPr>
+          <w:rFonts w:asciiTheme="minorHAnsi" w:hAnsiTheme="minorHAnsi" w:cstheme="minorHAnsi"/>
+          <w:sz w:val="22"/>
+        </w:rPr>
+        <w:t xml:space="preserve"> and dashed arrows indicate papers that were removed.</w:t>
       </w:r>
     </w:p>
     <w:p>
@@ -5362,7 +5773,23 @@
           <w:rFonts w:asciiTheme="minorHAnsi" w:hAnsiTheme="minorHAnsi" w:cstheme="minorHAnsi"/>
           <w:sz w:val="22"/>
         </w:rPr>
-        <w:t>The color of the points represents the pigment class (Carotenoid, Eumelanin, Pheomelanin, or Unknown). The shape (circles, diamonds) represent traits that are plastic or non-plastic.</w:t>
+        <w:t xml:space="preserve">The color of the points represents the pigment class (Carotenoid, Eumelanin, Pheomelanin, or Unknown). The shape (circles, diamonds) </w:t>
+      </w:r>
+      <w:proofErr w:type="gramStart"/>
+      <w:r>
+        <w:rPr>
+          <w:rFonts w:asciiTheme="minorHAnsi" w:hAnsiTheme="minorHAnsi" w:cstheme="minorHAnsi"/>
+          <w:sz w:val="22"/>
+        </w:rPr>
+        <w:t>represent</w:t>
+      </w:r>
+      <w:proofErr w:type="gramEnd"/>
+      <w:r>
+        <w:rPr>
+          <w:rFonts w:asciiTheme="minorHAnsi" w:hAnsiTheme="minorHAnsi" w:cstheme="minorHAnsi"/>
+          <w:sz w:val="22"/>
+        </w:rPr>
+        <w:t xml:space="preserve"> traits that are plastic or non-plastic.</w:t>
       </w:r>
       <w:r>
         <w:rPr>
@@ -5403,11 +5830,64 @@
     </w:p>
     <w:p>
       <w:pPr>
-        <w:rPr>
-          <w:rFonts w:asciiTheme="minorHAnsi" w:hAnsiTheme="minorHAnsi" w:cstheme="minorHAnsi"/>
-          <w:sz w:val="22"/>
-        </w:rPr>
-      </w:pPr>
+        <w:spacing w:line="480" w:lineRule="auto"/>
+        <w:rPr>
+          <w:rFonts w:asciiTheme="minorHAnsi" w:hAnsiTheme="minorHAnsi" w:cstheme="minorHAnsi"/>
+          <w:sz w:val="22"/>
+        </w:rPr>
+      </w:pPr>
+      <w:r>
+        <w:rPr>
+          <w:rFonts w:asciiTheme="minorHAnsi" w:hAnsiTheme="minorHAnsi" w:cstheme="minorHAnsi"/>
+          <w:b/>
+          <w:bCs/>
+          <w:sz w:val="22"/>
+        </w:rPr>
+        <w:lastRenderedPageBreak/>
+        <w:t xml:space="preserve">Table 1: Summary of models comparing fixed effects with and without the phylogenetic relatedness as a variance-covariance matrix. </w:t>
+      </w:r>
+      <w:r>
+        <w:rPr>
+          <w:rFonts w:asciiTheme="minorHAnsi" w:hAnsiTheme="minorHAnsi" w:cstheme="minorHAnsi"/>
+          <w:sz w:val="22"/>
+        </w:rPr>
+        <w:t>The lower</w:t>
+      </w:r>
+      <w:r>
+        <w:rPr>
+          <w:rFonts w:asciiTheme="minorHAnsi" w:hAnsiTheme="minorHAnsi" w:cstheme="minorHAnsi"/>
+          <w:sz w:val="22"/>
+        </w:rPr>
+        <w:t xml:space="preserve"> DIC</w:t>
+      </w:r>
+      <w:r>
+        <w:rPr>
+          <w:rFonts w:asciiTheme="minorHAnsi" w:hAnsiTheme="minorHAnsi" w:cstheme="minorHAnsi"/>
+          <w:sz w:val="22"/>
+        </w:rPr>
+        <w:t xml:space="preserve"> value</w:t>
+      </w:r>
+      <w:r>
+        <w:rPr>
+          <w:rFonts w:asciiTheme="minorHAnsi" w:hAnsiTheme="minorHAnsi" w:cstheme="minorHAnsi"/>
+          <w:sz w:val="22"/>
+        </w:rPr>
+        <w:t xml:space="preserve"> is associated with the model with the phylogeny indicating a better model</w:t>
+      </w:r>
+      <w:r>
+        <w:rPr>
+          <w:rFonts w:asciiTheme="minorHAnsi" w:hAnsiTheme="minorHAnsi" w:cstheme="minorHAnsi"/>
+          <w:sz w:val="22"/>
+        </w:rPr>
+        <w:t xml:space="preserve"> fit</w:t>
+      </w:r>
+      <w:r>
+        <w:rPr>
+          <w:rFonts w:asciiTheme="minorHAnsi" w:hAnsiTheme="minorHAnsi" w:cstheme="minorHAnsi"/>
+          <w:sz w:val="22"/>
+        </w:rPr>
+        <w:t>. Both models show a low total percentage of heterogeneity, however the model with the phylogeny indicates a stronger phylogenetic signal in our dataset.</w:t>
+      </w:r>
     </w:p>
     <w:tbl>
       <w:tblPr>
@@ -6262,61 +6742,27 @@
       <w:r>
         <w:rPr>
           <w:rFonts w:asciiTheme="minorHAnsi" w:hAnsiTheme="minorHAnsi" w:cstheme="minorHAnsi"/>
+          <w:sz w:val="22"/>
+        </w:rPr>
+        <w:br w:type="page"/>
+      </w:r>
+    </w:p>
+    <w:p>
+      <w:pPr>
+        <w:spacing w:line="480" w:lineRule="auto"/>
+        <w:contextualSpacing/>
+        <w:rPr>
+          <w:rFonts w:asciiTheme="minorHAnsi" w:hAnsiTheme="minorHAnsi" w:cstheme="minorHAnsi"/>
+          <w:sz w:val="22"/>
+        </w:rPr>
+      </w:pPr>
+      <w:r>
+        <w:rPr>
+          <w:rFonts w:asciiTheme="minorHAnsi" w:hAnsiTheme="minorHAnsi" w:cstheme="minorHAnsi"/>
           <w:b/>
           <w:bCs/>
           <w:sz w:val="22"/>
         </w:rPr>
-        <w:t xml:space="preserve">Table 1: Summary of models comparing </w:t>
-      </w:r>
-      <w:r>
-        <w:rPr>
-          <w:rFonts w:asciiTheme="minorHAnsi" w:hAnsiTheme="minorHAnsi" w:cstheme="minorHAnsi"/>
-          <w:b/>
-          <w:bCs/>
-          <w:sz w:val="22"/>
-        </w:rPr>
-        <w:t xml:space="preserve">fixed effects with and without the phylogenetic relatedness as a variance-covariance matrix. </w:t>
-      </w:r>
-      <w:r>
-        <w:rPr>
-          <w:rFonts w:asciiTheme="minorHAnsi" w:hAnsiTheme="minorHAnsi" w:cstheme="minorHAnsi"/>
-          <w:sz w:val="22"/>
-        </w:rPr>
-        <w:t>We see that the lower DIC is associated with the model with the phylogeny indicating a better model. Both models show a low total percentage of heterogeneity, however the model with the phylogeny indicates a stronger phylogenetic signal in our dataset.</w:t>
-      </w:r>
-    </w:p>
-    <w:p>
-      <w:pPr>
-        <w:spacing w:line="480" w:lineRule="auto"/>
-        <w:rPr>
-          <w:rFonts w:asciiTheme="minorHAnsi" w:hAnsiTheme="minorHAnsi" w:cstheme="minorHAnsi"/>
-          <w:sz w:val="22"/>
-        </w:rPr>
-      </w:pPr>
-      <w:r>
-        <w:rPr>
-          <w:rFonts w:asciiTheme="minorHAnsi" w:hAnsiTheme="minorHAnsi" w:cstheme="minorHAnsi"/>
-          <w:sz w:val="22"/>
-        </w:rPr>
-        <w:br w:type="page"/>
-      </w:r>
-    </w:p>
-    <w:p>
-      <w:pPr>
-        <w:spacing w:line="480" w:lineRule="auto"/>
-        <w:contextualSpacing/>
-        <w:rPr>
-          <w:rFonts w:asciiTheme="minorHAnsi" w:hAnsiTheme="minorHAnsi" w:cstheme="minorHAnsi"/>
-          <w:sz w:val="22"/>
-        </w:rPr>
-      </w:pPr>
-      <w:r>
-        <w:rPr>
-          <w:rFonts w:asciiTheme="minorHAnsi" w:hAnsiTheme="minorHAnsi" w:cstheme="minorHAnsi"/>
-          <w:b/>
-          <w:bCs/>
-          <w:sz w:val="22"/>
-        </w:rPr>
         <w:lastRenderedPageBreak/>
         <w:t>References</w:t>
       </w:r>
@@ -6411,13 +6857,23 @@
           <w:szCs w:val="24"/>
         </w:rPr>
       </w:pPr>
-      <w:r>
-        <w:rPr>
-          <w:rFonts w:ascii="Calibri" w:hAnsi="Calibri" w:cs="Calibri"/>
-          <w:sz w:val="22"/>
-          <w:szCs w:val="24"/>
-        </w:rPr>
-        <w:t xml:space="preserve">Gurevitch, J., and Hedges, L.V. (1999). Statistical Issues in Ecological Meta-Analyses. Ecology </w:t>
+      <w:proofErr w:type="spellStart"/>
+      <w:r>
+        <w:rPr>
+          <w:rFonts w:ascii="Calibri" w:hAnsi="Calibri" w:cs="Calibri"/>
+          <w:sz w:val="22"/>
+          <w:szCs w:val="24"/>
+        </w:rPr>
+        <w:t>Gurevitch</w:t>
+      </w:r>
+      <w:proofErr w:type="spellEnd"/>
+      <w:r>
+        <w:rPr>
+          <w:rFonts w:ascii="Calibri" w:hAnsi="Calibri" w:cs="Calibri"/>
+          <w:sz w:val="22"/>
+          <w:szCs w:val="24"/>
+        </w:rPr>
+        <w:t xml:space="preserve">, J., and Hedges, L.V. (1999). Statistical Issues in Ecological Meta-Analyses. Ecology </w:t>
       </w:r>
       <w:r>
         <w:rPr>
@@ -6453,7 +6909,25 @@
           <w:sz w:val="22"/>
           <w:szCs w:val="24"/>
         </w:rPr>
-        <w:t xml:space="preserve">Hadfield, J.D. (2010). MCMC Methods for Multi-Response Generalized Linear Mixed Models: The MCMCglmm R Package. J. Stat. Softw. </w:t>
+        <w:t xml:space="preserve">Hadfield, J.D. (2010). MCMC Methods for Multi-Response Generalized Linear Mixed Models: The MCMCglmm R Package. J. Stat. </w:t>
+      </w:r>
+      <w:proofErr w:type="spellStart"/>
+      <w:r>
+        <w:rPr>
+          <w:rFonts w:ascii="Calibri" w:hAnsi="Calibri" w:cs="Calibri"/>
+          <w:sz w:val="22"/>
+          <w:szCs w:val="24"/>
+        </w:rPr>
+        <w:t>Softw</w:t>
+      </w:r>
+      <w:proofErr w:type="spellEnd"/>
+      <w:r>
+        <w:rPr>
+          <w:rFonts w:ascii="Calibri" w:hAnsi="Calibri" w:cs="Calibri"/>
+          <w:sz w:val="22"/>
+          <w:szCs w:val="24"/>
+        </w:rPr>
+        <w:t xml:space="preserve">. </w:t>
       </w:r>
       <w:r>
         <w:rPr>
@@ -6525,7 +6999,25 @@
           <w:sz w:val="22"/>
           <w:szCs w:val="24"/>
         </w:rPr>
-        <w:t xml:space="preserve">Higgins, J.P.T., Thompson, S.G., Deeks, J.J., and Altman, D.G. (2003). Measuring inconsistency in meta-analyses. BMJ </w:t>
+        <w:t xml:space="preserve">Higgins, J.P.T., Thompson, S.G., </w:t>
+      </w:r>
+      <w:proofErr w:type="spellStart"/>
+      <w:r>
+        <w:rPr>
+          <w:rFonts w:ascii="Calibri" w:hAnsi="Calibri" w:cs="Calibri"/>
+          <w:sz w:val="22"/>
+          <w:szCs w:val="24"/>
+        </w:rPr>
+        <w:t>Deeks</w:t>
+      </w:r>
+      <w:proofErr w:type="spellEnd"/>
+      <w:r>
+        <w:rPr>
+          <w:rFonts w:ascii="Calibri" w:hAnsi="Calibri" w:cs="Calibri"/>
+          <w:sz w:val="22"/>
+          <w:szCs w:val="24"/>
+        </w:rPr>
+        <w:t xml:space="preserve">, J.J., and Altman, D.G. (2003). Measuring inconsistency in meta-analyses. BMJ </w:t>
       </w:r>
       <w:r>
         <w:rPr>
@@ -6561,7 +7053,25 @@
           <w:sz w:val="22"/>
           <w:szCs w:val="24"/>
         </w:rPr>
-        <w:t xml:space="preserve">Jacobs, P., and Viechtbauer, W. (2017). Estimation of the biserial correlation and its sampling variance for use in meta-analysis. Res. Synth. Methods </w:t>
+        <w:t xml:space="preserve">Jacobs, P., and </w:t>
+      </w:r>
+      <w:proofErr w:type="spellStart"/>
+      <w:r>
+        <w:rPr>
+          <w:rFonts w:ascii="Calibri" w:hAnsi="Calibri" w:cs="Calibri"/>
+          <w:sz w:val="22"/>
+          <w:szCs w:val="24"/>
+        </w:rPr>
+        <w:t>Viechtbauer</w:t>
+      </w:r>
+      <w:proofErr w:type="spellEnd"/>
+      <w:r>
+        <w:rPr>
+          <w:rFonts w:ascii="Calibri" w:hAnsi="Calibri" w:cs="Calibri"/>
+          <w:sz w:val="22"/>
+          <w:szCs w:val="24"/>
+        </w:rPr>
+        <w:t xml:space="preserve">, W. (2017). Estimation of the biserial correlation and its sampling variance for use in meta-analysis. Res. Synth. Methods </w:t>
       </w:r>
       <w:r>
         <w:rPr>
@@ -6597,7 +7107,25 @@
           <w:sz w:val="22"/>
           <w:szCs w:val="24"/>
         </w:rPr>
-        <w:t xml:space="preserve">Jones, B.C., and DuVal, E.H. (2019). Mechanisms of Social Influence: A Meta-Analysis of the Effects of Social Information on Female Mate Choice Decisions. Front. Ecol. Evol. </w:t>
+        <w:t xml:space="preserve">Jones, B.C., and DuVal, E.H. (2019). Mechanisms of Social Influence: A Meta-Analysis of the Effects of Social Information on Female Mate Choice Decisions. Front. Ecol. </w:t>
+      </w:r>
+      <w:proofErr w:type="spellStart"/>
+      <w:r>
+        <w:rPr>
+          <w:rFonts w:ascii="Calibri" w:hAnsi="Calibri" w:cs="Calibri"/>
+          <w:sz w:val="22"/>
+          <w:szCs w:val="24"/>
+        </w:rPr>
+        <w:t>Evol</w:t>
+      </w:r>
+      <w:proofErr w:type="spellEnd"/>
+      <w:r>
+        <w:rPr>
+          <w:rFonts w:ascii="Calibri" w:hAnsi="Calibri" w:cs="Calibri"/>
+          <w:sz w:val="22"/>
+          <w:szCs w:val="24"/>
+        </w:rPr>
+        <w:t xml:space="preserve">. </w:t>
       </w:r>
       <w:r>
         <w:rPr>
@@ -6633,7 +7161,97 @@
           <w:sz w:val="22"/>
           <w:szCs w:val="24"/>
         </w:rPr>
-        <w:t xml:space="preserve">Kumar, S., Stecher, G., Suleski, M., and Hedges, S.B. (2017). TimeTree: A Resource for Timelines, Timetrees, and Divergence Times. Mol. Biol. Evol. </w:t>
+        <w:t xml:space="preserve">Kumar, S., </w:t>
+      </w:r>
+      <w:proofErr w:type="spellStart"/>
+      <w:r>
+        <w:rPr>
+          <w:rFonts w:ascii="Calibri" w:hAnsi="Calibri" w:cs="Calibri"/>
+          <w:sz w:val="22"/>
+          <w:szCs w:val="24"/>
+        </w:rPr>
+        <w:t>Stecher</w:t>
+      </w:r>
+      <w:proofErr w:type="spellEnd"/>
+      <w:r>
+        <w:rPr>
+          <w:rFonts w:ascii="Calibri" w:hAnsi="Calibri" w:cs="Calibri"/>
+          <w:sz w:val="22"/>
+          <w:szCs w:val="24"/>
+        </w:rPr>
+        <w:t xml:space="preserve">, G., </w:t>
+      </w:r>
+      <w:proofErr w:type="spellStart"/>
+      <w:r>
+        <w:rPr>
+          <w:rFonts w:ascii="Calibri" w:hAnsi="Calibri" w:cs="Calibri"/>
+          <w:sz w:val="22"/>
+          <w:szCs w:val="24"/>
+        </w:rPr>
+        <w:t>Suleski</w:t>
+      </w:r>
+      <w:proofErr w:type="spellEnd"/>
+      <w:r>
+        <w:rPr>
+          <w:rFonts w:ascii="Calibri" w:hAnsi="Calibri" w:cs="Calibri"/>
+          <w:sz w:val="22"/>
+          <w:szCs w:val="24"/>
+        </w:rPr>
+        <w:t xml:space="preserve">, M., and Hedges, S.B. (2017). </w:t>
+      </w:r>
+      <w:proofErr w:type="spellStart"/>
+      <w:r>
+        <w:rPr>
+          <w:rFonts w:ascii="Calibri" w:hAnsi="Calibri" w:cs="Calibri"/>
+          <w:sz w:val="22"/>
+          <w:szCs w:val="24"/>
+        </w:rPr>
+        <w:t>TimeTree</w:t>
+      </w:r>
+      <w:proofErr w:type="spellEnd"/>
+      <w:r>
+        <w:rPr>
+          <w:rFonts w:ascii="Calibri" w:hAnsi="Calibri" w:cs="Calibri"/>
+          <w:sz w:val="22"/>
+          <w:szCs w:val="24"/>
+        </w:rPr>
+        <w:t xml:space="preserve">: A Resource for Timelines, </w:t>
+      </w:r>
+      <w:proofErr w:type="spellStart"/>
+      <w:r>
+        <w:rPr>
+          <w:rFonts w:ascii="Calibri" w:hAnsi="Calibri" w:cs="Calibri"/>
+          <w:sz w:val="22"/>
+          <w:szCs w:val="24"/>
+        </w:rPr>
+        <w:t>Timetrees</w:t>
+      </w:r>
+      <w:proofErr w:type="spellEnd"/>
+      <w:r>
+        <w:rPr>
+          <w:rFonts w:ascii="Calibri" w:hAnsi="Calibri" w:cs="Calibri"/>
+          <w:sz w:val="22"/>
+          <w:szCs w:val="24"/>
+        </w:rPr>
+        <w:t xml:space="preserve">, and Divergence Times. Mol. Biol. </w:t>
+      </w:r>
+      <w:proofErr w:type="spellStart"/>
+      <w:r>
+        <w:rPr>
+          <w:rFonts w:ascii="Calibri" w:hAnsi="Calibri" w:cs="Calibri"/>
+          <w:sz w:val="22"/>
+          <w:szCs w:val="24"/>
+        </w:rPr>
+        <w:t>Evol</w:t>
+      </w:r>
+      <w:proofErr w:type="spellEnd"/>
+      <w:r>
+        <w:rPr>
+          <w:rFonts w:ascii="Calibri" w:hAnsi="Calibri" w:cs="Calibri"/>
+          <w:sz w:val="22"/>
+          <w:szCs w:val="24"/>
+        </w:rPr>
+        <w:t xml:space="preserve">. </w:t>
       </w:r>
       <w:r>
         <w:rPr>
@@ -6723,7 +7341,25 @@
           <w:sz w:val="22"/>
           <w:szCs w:val="24"/>
         </w:rPr>
-        <w:t xml:space="preserve">Nakagawa, S., and Santos, E.S.A. (2012). Methodological issues and advances in biological meta-analysis. Evol. Ecol. </w:t>
+        <w:t xml:space="preserve">Nakagawa, S., and Santos, E.S.A. (2012). Methodological issues and advances in biological meta-analysis. </w:t>
+      </w:r>
+      <w:proofErr w:type="spellStart"/>
+      <w:r>
+        <w:rPr>
+          <w:rFonts w:ascii="Calibri" w:hAnsi="Calibri" w:cs="Calibri"/>
+          <w:sz w:val="22"/>
+          <w:szCs w:val="24"/>
+        </w:rPr>
+        <w:t>Evol</w:t>
+      </w:r>
+      <w:proofErr w:type="spellEnd"/>
+      <w:r>
+        <w:rPr>
+          <w:rFonts w:ascii="Calibri" w:hAnsi="Calibri" w:cs="Calibri"/>
+          <w:sz w:val="22"/>
+          <w:szCs w:val="24"/>
+        </w:rPr>
+        <w:t xml:space="preserve">. Ecol. </w:t>
       </w:r>
       <w:r>
         <w:rPr>
@@ -6759,7 +7395,43 @@
           <w:sz w:val="22"/>
           <w:szCs w:val="24"/>
         </w:rPr>
-        <w:t xml:space="preserve">Nakagawa, S., Ockendon, N., Gillespie, D.O., Hatchwell, B.J., and Burke, T. (2007). Assessing the function of house sparrows bib size using a flexible meta-analysis method. Behav. Ecol. </w:t>
+        <w:t xml:space="preserve">Nakagawa, S., Ockendon, N., Gillespie, D.O., </w:t>
+      </w:r>
+      <w:proofErr w:type="spellStart"/>
+      <w:r>
+        <w:rPr>
+          <w:rFonts w:ascii="Calibri" w:hAnsi="Calibri" w:cs="Calibri"/>
+          <w:sz w:val="22"/>
+          <w:szCs w:val="24"/>
+        </w:rPr>
+        <w:t>Hatchwell</w:t>
+      </w:r>
+      <w:proofErr w:type="spellEnd"/>
+      <w:r>
+        <w:rPr>
+          <w:rFonts w:ascii="Calibri" w:hAnsi="Calibri" w:cs="Calibri"/>
+          <w:sz w:val="22"/>
+          <w:szCs w:val="24"/>
+        </w:rPr>
+        <w:t xml:space="preserve">, B.J., and Burke, T. (2007). Assessing the function of house sparrows bib size using a flexible meta-analysis method. </w:t>
+      </w:r>
+      <w:proofErr w:type="spellStart"/>
+      <w:r>
+        <w:rPr>
+          <w:rFonts w:ascii="Calibri" w:hAnsi="Calibri" w:cs="Calibri"/>
+          <w:sz w:val="22"/>
+          <w:szCs w:val="24"/>
+        </w:rPr>
+        <w:t>Behav</w:t>
+      </w:r>
+      <w:proofErr w:type="spellEnd"/>
+      <w:r>
+        <w:rPr>
+          <w:rFonts w:ascii="Calibri" w:hAnsi="Calibri" w:cs="Calibri"/>
+          <w:sz w:val="22"/>
+          <w:szCs w:val="24"/>
+        </w:rPr>
+        <w:t xml:space="preserve">. Ecol. </w:t>
       </w:r>
       <w:r>
         <w:rPr>
@@ -6903,7 +7575,25 @@
           <w:sz w:val="22"/>
           <w:szCs w:val="24"/>
         </w:rPr>
-        <w:t xml:space="preserve">Schwarzer, G. (2007). meta: an R package for meta-analysis. R News </w:t>
+        <w:t xml:space="preserve">Schwarzer, G. (2007). meta: </w:t>
+      </w:r>
+      <w:proofErr w:type="gramStart"/>
+      <w:r>
+        <w:rPr>
+          <w:rFonts w:ascii="Calibri" w:hAnsi="Calibri" w:cs="Calibri"/>
+          <w:sz w:val="22"/>
+          <w:szCs w:val="24"/>
+        </w:rPr>
+        <w:t>an</w:t>
+      </w:r>
+      <w:proofErr w:type="gramEnd"/>
+      <w:r>
+        <w:rPr>
+          <w:rFonts w:ascii="Calibri" w:hAnsi="Calibri" w:cs="Calibri"/>
+          <w:sz w:val="22"/>
+          <w:szCs w:val="24"/>
+        </w:rPr>
+        <w:t xml:space="preserve"> R package for meta-analysis. R News </w:t>
       </w:r>
       <w:r>
         <w:rPr>
@@ -6940,7 +7630,79 @@
           <w:szCs w:val="24"/>
         </w:rPr>
         <w:lastRenderedPageBreak/>
-        <w:t xml:space="preserve">Senior, A.M., Grueber, C.E., Kamiya, T., Lagisz, M., O’Dwyer, K., Santos, E.S.A., and Nakagawa, S. (2016). Heterogeneity in ecological and evolutionary meta-analyses: its magnitude and implications. Ecology </w:t>
+        <w:t xml:space="preserve">Senior, A.M., </w:t>
+      </w:r>
+      <w:proofErr w:type="spellStart"/>
+      <w:r>
+        <w:rPr>
+          <w:rFonts w:ascii="Calibri" w:hAnsi="Calibri" w:cs="Calibri"/>
+          <w:sz w:val="22"/>
+          <w:szCs w:val="24"/>
+        </w:rPr>
+        <w:t>Grueber</w:t>
+      </w:r>
+      <w:proofErr w:type="spellEnd"/>
+      <w:r>
+        <w:rPr>
+          <w:rFonts w:ascii="Calibri" w:hAnsi="Calibri" w:cs="Calibri"/>
+          <w:sz w:val="22"/>
+          <w:szCs w:val="24"/>
+        </w:rPr>
+        <w:t xml:space="preserve">, C.E., </w:t>
+      </w:r>
+      <w:proofErr w:type="spellStart"/>
+      <w:r>
+        <w:rPr>
+          <w:rFonts w:ascii="Calibri" w:hAnsi="Calibri" w:cs="Calibri"/>
+          <w:sz w:val="22"/>
+          <w:szCs w:val="24"/>
+        </w:rPr>
+        <w:t>Kamiya</w:t>
+      </w:r>
+      <w:proofErr w:type="spellEnd"/>
+      <w:r>
+        <w:rPr>
+          <w:rFonts w:ascii="Calibri" w:hAnsi="Calibri" w:cs="Calibri"/>
+          <w:sz w:val="22"/>
+          <w:szCs w:val="24"/>
+        </w:rPr>
+        <w:t xml:space="preserve">, T., </w:t>
+      </w:r>
+      <w:proofErr w:type="spellStart"/>
+      <w:r>
+        <w:rPr>
+          <w:rFonts w:ascii="Calibri" w:hAnsi="Calibri" w:cs="Calibri"/>
+          <w:sz w:val="22"/>
+          <w:szCs w:val="24"/>
+        </w:rPr>
+        <w:t>Lagisz</w:t>
+      </w:r>
+      <w:proofErr w:type="spellEnd"/>
+      <w:r>
+        <w:rPr>
+          <w:rFonts w:ascii="Calibri" w:hAnsi="Calibri" w:cs="Calibri"/>
+          <w:sz w:val="22"/>
+          <w:szCs w:val="24"/>
+        </w:rPr>
+        <w:t xml:space="preserve">, M., </w:t>
+      </w:r>
+      <w:proofErr w:type="spellStart"/>
+      <w:r>
+        <w:rPr>
+          <w:rFonts w:ascii="Calibri" w:hAnsi="Calibri" w:cs="Calibri"/>
+          <w:sz w:val="22"/>
+          <w:szCs w:val="24"/>
+        </w:rPr>
+        <w:t>O’Dwyer</w:t>
+      </w:r>
+      <w:proofErr w:type="spellEnd"/>
+      <w:r>
+        <w:rPr>
+          <w:rFonts w:ascii="Calibri" w:hAnsi="Calibri" w:cs="Calibri"/>
+          <w:sz w:val="22"/>
+          <w:szCs w:val="24"/>
+        </w:rPr>
+        <w:t xml:space="preserve">, K., Santos, E.S.A., and Nakagawa, S. (2016). Heterogeneity in ecological and evolutionary meta-analyses: its magnitude and implications. Ecology </w:t>
       </w:r>
       <w:r>
         <w:rPr>
@@ -7406,6 +8168,7 @@
   <w:style w:type="character" w:default="1" w:styleId="DefaultParagraphFont">
     <w:name w:val="Default Paragraph Font"/>
     <w:uiPriority w:val="1"/>
+    <w:semiHidden/>
     <w:unhideWhenUsed/>
   </w:style>
   <w:style w:type="table" w:default="1" w:styleId="TableNormal">

</xml_diff>